<commit_message>
add text for ld
</commit_message>
<xml_diff>
--- a/src/dialogs/my_studio/release/files/template.docx
+++ b/src/dialogs/my_studio/release/files/template.docx
@@ -28976,14 +28976,14 @@
       </w:tblPr>
       <w:tblGrid>
         <w:gridCol w:w="397"/>
-        <w:gridCol w:w="1154"/>
-        <w:gridCol w:w="1279"/>
+        <w:gridCol w:w="1151"/>
+        <w:gridCol w:w="1282"/>
         <w:gridCol w:w="1133"/>
         <w:gridCol w:w="1277"/>
         <w:gridCol w:w="1417"/>
         <w:gridCol w:w="1092"/>
-        <w:gridCol w:w="1266"/>
-        <w:gridCol w:w="918"/>
+        <w:gridCol w:w="1269"/>
+        <w:gridCol w:w="915"/>
       </w:tblGrid>
       <w:tr>
         <w:trPr>
@@ -29027,7 +29027,7 @@
         </w:tc>
         <w:tc>
           <w:tcPr>
-            <w:tcW w:w="1154" w:type="dxa"/>
+            <w:tcW w:w="1151" w:type="dxa"/>
             <w:tcBorders/>
             <w:vAlign w:val="center"/>
           </w:tcPr>
@@ -29059,7 +29059,7 @@
         </w:tc>
         <w:tc>
           <w:tcPr>
-            <w:tcW w:w="1279" w:type="dxa"/>
+            <w:tcW w:w="1282" w:type="dxa"/>
             <w:tcBorders/>
             <w:vAlign w:val="center"/>
           </w:tcPr>
@@ -29219,7 +29219,7 @@
         </w:tc>
         <w:tc>
           <w:tcPr>
-            <w:tcW w:w="1266" w:type="dxa"/>
+            <w:tcW w:w="1269" w:type="dxa"/>
             <w:tcBorders>
               <w:right w:val="single" w:sz="4" w:space="0" w:color="D9D9D9"/>
             </w:tcBorders>
@@ -29253,7 +29253,7 @@
         </w:tc>
         <w:tc>
           <w:tcPr>
-            <w:tcW w:w="918" w:type="dxa"/>
+            <w:tcW w:w="915" w:type="dxa"/>
             <w:tcBorders/>
             <w:vAlign w:val="center"/>
           </w:tcPr>
@@ -29324,7 +29324,7 @@
         </w:tc>
         <w:tc>
           <w:tcPr>
-            <w:tcW w:w="1154" w:type="dxa"/>
+            <w:tcW w:w="1151" w:type="dxa"/>
             <w:tcBorders/>
             <w:vAlign w:val="center"/>
           </w:tcPr>
@@ -29350,13 +29350,13 @@
                 <w:shd w:fill="auto" w:val="clear"/>
                 <w:lang w:val="ru-RU" w:bidi="ar-SA"/>
               </w:rPr>
-              <w:t>{{track_title}}</w:t>
+              <w:t>{{ track_title0 }}</w:t>
             </w:r>
           </w:p>
         </w:tc>
         <w:tc>
           <w:tcPr>
-            <w:tcW w:w="1279" w:type="dxa"/>
+            <w:tcW w:w="1282" w:type="dxa"/>
             <w:tcBorders/>
             <w:vAlign w:val="center"/>
           </w:tcPr>
@@ -29382,7 +29382,7 @@
                 <w:shd w:fill="auto" w:val="clear"/>
                 <w:lang w:val="ru-RU" w:bidi="ar-SA"/>
               </w:rPr>
-              <w:t>{{ beat_author }}</w:t>
+              <w:t>{{ beat_author0 }}</w:t>
             </w:r>
           </w:p>
         </w:tc>
@@ -29414,7 +29414,7 @@
                 <w:shd w:fill="auto" w:val="clear"/>
                 <w:lang w:val="ru-RU" w:bidi="ar-SA"/>
               </w:rPr>
-              <w:t>{{ words_author }}</w:t>
+              <w:t>{{ words_author0 }}</w:t>
             </w:r>
           </w:p>
         </w:tc>
@@ -29461,31 +29461,7 @@
                 <w:shd w:fill="auto" w:val="clear"/>
                 <w:lang w:val="ru-RU" w:bidi="ar-SA"/>
               </w:rPr>
-              <w:t>{{ n</w:t>
-            </w:r>
-            <w:r>
-              <w:rPr>
-                <w:b/>
-                <w:bCs/>
-                <w:kern w:val="0"/>
-                <w:sz w:val="18"/>
-                <w:szCs w:val="18"/>
-                <w:shd w:fill="auto" w:val="clear"/>
-                <w:lang w:val="ru-RU" w:bidi="ar-SA"/>
-              </w:rPr>
-              <w:t>ickname</w:t>
-            </w:r>
-            <w:r>
-              <w:rPr>
-                <w:b/>
-                <w:bCs/>
-                <w:kern w:val="0"/>
-                <w:sz w:val="18"/>
-                <w:szCs w:val="18"/>
-                <w:shd w:fill="auto" w:val="clear"/>
-                <w:lang w:val="ru-RU" w:bidi="ar-SA"/>
-              </w:rPr>
-              <w:t xml:space="preserve"> }}</w:t>
+              <w:t>{{ nickname }}</w:t>
             </w:r>
           </w:p>
         </w:tc>
@@ -29571,17 +29547,7 @@
                 <w:shd w:fill="auto" w:val="clear"/>
                 <w:lang w:val="en-US" w:bidi="ar-SA"/>
               </w:rPr>
-              <w:t>{{ min }}</w:t>
-            </w:r>
-            <w:r>
-              <w:rPr>
-                <w:kern w:val="0"/>
-                <w:sz w:val="18"/>
-                <w:szCs w:val="18"/>
-                <w:shd w:fill="auto" w:val="clear"/>
-                <w:lang w:val="en-US" w:bidi="ar-SA"/>
-              </w:rPr>
-              <w:t xml:space="preserve"> </w:t>
+              <w:t xml:space="preserve">{{ min0 }} </w:t>
             </w:r>
             <w:r>
               <w:rPr>
@@ -29601,7 +29567,7 @@
                 <w:shd w:fill="auto" w:val="clear"/>
                 <w:lang w:val="en-US" w:bidi="ar-SA"/>
               </w:rPr>
-              <w:t>{{ sec }}</w:t>
+              <w:t>{{ sec0 }}</w:t>
             </w:r>
             <w:r>
               <w:rPr>
@@ -29644,13 +29610,13 @@
                 <w:shd w:fill="auto" w:val="clear"/>
                 <w:lang w:val="ru-RU" w:bidi="ar-SA"/>
               </w:rPr>
-              <w:t>{{ feat_percent }}</w:t>
+              <w:t>{{ feat_percent0 }}%</w:t>
             </w:r>
           </w:p>
         </w:tc>
         <w:tc>
           <w:tcPr>
-            <w:tcW w:w="1266" w:type="dxa"/>
+            <w:tcW w:w="1269" w:type="dxa"/>
             <w:tcBorders/>
             <w:vAlign w:val="center"/>
           </w:tcPr>
@@ -29683,8 +29649,419 @@
         </w:tc>
         <w:tc>
           <w:tcPr>
-            <w:tcW w:w="918" w:type="dxa"/>
+            <w:tcW w:w="915" w:type="dxa"/>
             <w:tcBorders/>
+            <w:vAlign w:val="center"/>
+          </w:tcPr>
+          <w:p>
+            <w:pPr>
+              <w:pStyle w:val="Normal"/>
+              <w:widowControl w:val="false"/>
+              <w:suppressAutoHyphens w:val="true"/>
+              <w:spacing w:before="0" w:after="0"/>
+              <w:jc w:val="center"/>
+              <w:rPr>
+                <w:highlight w:val="none"/>
+                <w:shd w:fill="auto" w:val="clear"/>
+              </w:rPr>
+            </w:pPr>
+            <w:r>
+              <w:rPr>
+                <w:kern w:val="0"/>
+                <w:sz w:val="18"/>
+                <w:szCs w:val="18"/>
+                <w:shd w:fill="auto" w:val="clear"/>
+                <w:lang w:val="ru-RU" w:bidi="ar-SA"/>
+              </w:rPr>
+              <w:t>{{ year }}</w:t>
+            </w:r>
+          </w:p>
+        </w:tc>
+      </w:tr>
+      <w:tr>
+        <w:trPr>
+          <w:trHeight w:val="979" w:hRule="atLeast"/>
+        </w:trPr>
+        <w:tc>
+          <w:tcPr>
+            <w:tcW w:w="397" w:type="dxa"/>
+            <w:tcBorders>
+              <w:top w:val="nil"/>
+            </w:tcBorders>
+            <w:vAlign w:val="center"/>
+          </w:tcPr>
+          <w:p>
+            <w:pPr>
+              <w:pStyle w:val="Normal"/>
+              <w:widowControl w:val="false"/>
+              <w:suppressAutoHyphens w:val="true"/>
+              <w:spacing w:before="0" w:after="0"/>
+              <w:jc w:val="center"/>
+              <w:rPr>
+                <w:bCs/>
+                <w:iCs/>
+                <w:color w:val="000000" w:themeColor="text1"/>
+                <w:sz w:val="18"/>
+                <w:szCs w:val="18"/>
+              </w:rPr>
+            </w:pPr>
+            <w:r>
+              <w:rPr>
+                <w:bCs/>
+                <w:iCs/>
+                <w:color w:val="000000" w:themeColor="text1"/>
+                <w:sz w:val="18"/>
+                <w:szCs w:val="18"/>
+              </w:rPr>
+              <w:t>2.</w:t>
+            </w:r>
+          </w:p>
+        </w:tc>
+        <w:tc>
+          <w:tcPr>
+            <w:tcW w:w="1151" w:type="dxa"/>
+            <w:tcBorders>
+              <w:top w:val="nil"/>
+            </w:tcBorders>
+            <w:vAlign w:val="center"/>
+          </w:tcPr>
+          <w:p>
+            <w:pPr>
+              <w:pStyle w:val="Normal"/>
+              <w:widowControl w:val="false"/>
+              <w:suppressAutoHyphens w:val="true"/>
+              <w:spacing w:before="0" w:after="0"/>
+              <w:jc w:val="center"/>
+              <w:rPr>
+                <w:highlight w:val="none"/>
+                <w:shd w:fill="auto" w:val="clear"/>
+              </w:rPr>
+            </w:pPr>
+            <w:r>
+              <w:rPr>
+                <w:b/>
+                <w:bCs/>
+                <w:kern w:val="0"/>
+                <w:sz w:val="18"/>
+                <w:szCs w:val="18"/>
+                <w:shd w:fill="auto" w:val="clear"/>
+                <w:lang w:val="ru-RU" w:bidi="ar-SA"/>
+              </w:rPr>
+              <w:t>{{ track_title1 }}</w:t>
+            </w:r>
+          </w:p>
+        </w:tc>
+        <w:tc>
+          <w:tcPr>
+            <w:tcW w:w="1282" w:type="dxa"/>
+            <w:tcBorders>
+              <w:top w:val="nil"/>
+            </w:tcBorders>
+            <w:vAlign w:val="center"/>
+          </w:tcPr>
+          <w:p>
+            <w:pPr>
+              <w:pStyle w:val="Normal"/>
+              <w:widowControl w:val="false"/>
+              <w:suppressAutoHyphens w:val="true"/>
+              <w:spacing w:before="0" w:after="0"/>
+              <w:jc w:val="center"/>
+              <w:rPr>
+                <w:highlight w:val="none"/>
+                <w:shd w:fill="auto" w:val="clear"/>
+              </w:rPr>
+            </w:pPr>
+            <w:r>
+              <w:rPr>
+                <w:b/>
+                <w:bCs/>
+                <w:kern w:val="0"/>
+                <w:sz w:val="18"/>
+                <w:szCs w:val="18"/>
+                <w:shd w:fill="auto" w:val="clear"/>
+                <w:lang w:val="ru-RU" w:bidi="ar-SA"/>
+              </w:rPr>
+              <w:t>{{ beat_author1 }}</w:t>
+            </w:r>
+          </w:p>
+        </w:tc>
+        <w:tc>
+          <w:tcPr>
+            <w:tcW w:w="1133" w:type="dxa"/>
+            <w:tcBorders>
+              <w:top w:val="nil"/>
+            </w:tcBorders>
+            <w:vAlign w:val="center"/>
+          </w:tcPr>
+          <w:p>
+            <w:pPr>
+              <w:pStyle w:val="Normal"/>
+              <w:widowControl w:val="false"/>
+              <w:suppressAutoHyphens w:val="true"/>
+              <w:spacing w:before="0" w:after="0"/>
+              <w:jc w:val="center"/>
+              <w:rPr>
+                <w:highlight w:val="none"/>
+                <w:shd w:fill="auto" w:val="clear"/>
+              </w:rPr>
+            </w:pPr>
+            <w:r>
+              <w:rPr>
+                <w:b/>
+                <w:bCs/>
+                <w:kern w:val="0"/>
+                <w:sz w:val="18"/>
+                <w:szCs w:val="18"/>
+                <w:shd w:fill="auto" w:val="clear"/>
+                <w:lang w:val="ru-RU" w:bidi="ar-SA"/>
+              </w:rPr>
+              <w:t>{{ words_author1 }}</w:t>
+            </w:r>
+          </w:p>
+        </w:tc>
+        <w:tc>
+          <w:tcPr>
+            <w:tcW w:w="1277" w:type="dxa"/>
+            <w:tcBorders>
+              <w:top w:val="nil"/>
+            </w:tcBorders>
+            <w:vAlign w:val="center"/>
+          </w:tcPr>
+          <w:p>
+            <w:pPr>
+              <w:pStyle w:val="Normal"/>
+              <w:widowControl w:val="false"/>
+              <w:tabs>
+                <w:tab w:val="clear" w:pos="708"/>
+                <w:tab w:val="left" w:pos="560" w:leader="none"/>
+                <w:tab w:val="left" w:pos="1120" w:leader="none"/>
+                <w:tab w:val="left" w:pos="1680" w:leader="none"/>
+                <w:tab w:val="left" w:pos="2240" w:leader="none"/>
+                <w:tab w:val="left" w:pos="2800" w:leader="none"/>
+                <w:tab w:val="left" w:pos="3360" w:leader="none"/>
+                <w:tab w:val="left" w:pos="3920" w:leader="none"/>
+                <w:tab w:val="left" w:pos="4480" w:leader="none"/>
+                <w:tab w:val="left" w:pos="5040" w:leader="none"/>
+                <w:tab w:val="left" w:pos="5600" w:leader="none"/>
+                <w:tab w:val="left" w:pos="6160" w:leader="none"/>
+                <w:tab w:val="left" w:pos="6720" w:leader="none"/>
+              </w:tabs>
+              <w:suppressAutoHyphens w:val="true"/>
+              <w:spacing w:before="0" w:after="0"/>
+              <w:jc w:val="center"/>
+              <w:rPr>
+                <w:highlight w:val="none"/>
+                <w:shd w:fill="auto" w:val="clear"/>
+              </w:rPr>
+            </w:pPr>
+            <w:r>
+              <w:rPr>
+                <w:b/>
+                <w:bCs/>
+                <w:kern w:val="0"/>
+                <w:sz w:val="18"/>
+                <w:szCs w:val="18"/>
+                <w:shd w:fill="auto" w:val="clear"/>
+                <w:lang w:val="ru-RU" w:bidi="ar-SA"/>
+              </w:rPr>
+              <w:t>{{ nickname }}</w:t>
+            </w:r>
+          </w:p>
+        </w:tc>
+        <w:tc>
+          <w:tcPr>
+            <w:tcW w:w="1417" w:type="dxa"/>
+            <w:tcBorders>
+              <w:top w:val="nil"/>
+            </w:tcBorders>
+            <w:vAlign w:val="center"/>
+          </w:tcPr>
+          <w:p>
+            <w:pPr>
+              <w:pStyle w:val="NormalWeb"/>
+              <w:widowControl w:val="false"/>
+              <w:suppressAutoHyphens w:val="true"/>
+              <w:spacing w:before="0" w:after="0"/>
+              <w:jc w:val="center"/>
+              <w:rPr>
+                <w:highlight w:val="none"/>
+                <w:shd w:fill="auto" w:val="clear"/>
+              </w:rPr>
+            </w:pPr>
+            <w:r>
+              <w:rPr>
+                <w:kern w:val="0"/>
+                <w:sz w:val="18"/>
+                <w:szCs w:val="18"/>
+                <w:shd w:fill="auto" w:val="clear"/>
+                <w:lang w:val="ru-RU" w:bidi="ar-SA"/>
+              </w:rPr>
+              <w:t>/</w:t>
+            </w:r>
+            <w:r>
+              <w:rPr>
+                <w:rFonts w:eastAsia="Calibri" w:eastAsiaTheme="minorHAnsi"/>
+                <w:kern w:val="0"/>
+                <w:sz w:val="18"/>
+                <w:szCs w:val="18"/>
+                <w:shd w:fill="auto" w:val="clear"/>
+                <w:lang w:val="ru-RU" w:eastAsia="en-US" w:bidi="ar-SA"/>
+              </w:rPr>
+              <w:t xml:space="preserve"> </w:t>
+            </w:r>
+            <w:r>
+              <w:rPr>
+                <w:rFonts w:eastAsia="Calibri" w:eastAsiaTheme="minorHAnsi"/>
+                <w:b/>
+                <w:bCs/>
+                <w:kern w:val="0"/>
+                <w:sz w:val="18"/>
+                <w:szCs w:val="18"/>
+                <w:shd w:fill="auto" w:val="clear"/>
+                <w:lang w:val="ru-RU" w:eastAsia="en-US" w:bidi="ar-SA"/>
+              </w:rPr>
+              <w:t>{{ name }}</w:t>
+            </w:r>
+            <w:r>
+              <w:rPr>
+                <w:b/>
+                <w:bCs/>
+                <w:kern w:val="0"/>
+                <w:sz w:val="18"/>
+                <w:szCs w:val="18"/>
+                <w:shd w:fill="auto" w:val="clear"/>
+                <w:lang w:val="ru-RU" w:bidi="ar-SA"/>
+              </w:rPr>
+              <w:t xml:space="preserve"> </w:t>
+            </w:r>
+            <w:r>
+              <w:rPr>
+                <w:kern w:val="0"/>
+                <w:sz w:val="18"/>
+                <w:szCs w:val="18"/>
+                <w:shd w:fill="auto" w:val="clear"/>
+                <w:lang w:val="ru-RU" w:bidi="ar-SA"/>
+              </w:rPr>
+              <w:t xml:space="preserve">/ </w:t>
+            </w:r>
+            <w:r>
+              <w:rPr>
+                <w:kern w:val="0"/>
+                <w:sz w:val="18"/>
+                <w:szCs w:val="18"/>
+                <w:shd w:fill="auto" w:val="clear"/>
+                <w:lang w:val="en-US" w:bidi="ar-SA"/>
+              </w:rPr>
+              <w:t xml:space="preserve">{{ min1 }} </w:t>
+            </w:r>
+            <w:r>
+              <w:rPr>
+                <w:kern w:val="0"/>
+                <w:sz w:val="18"/>
+                <w:szCs w:val="18"/>
+                <w:shd w:fill="auto" w:val="clear"/>
+                <w:lang w:val="ru-RU" w:bidi="ar-SA"/>
+              </w:rPr>
+              <w:t xml:space="preserve">мин. </w:t>
+            </w:r>
+            <w:r>
+              <w:rPr>
+                <w:kern w:val="0"/>
+                <w:sz w:val="18"/>
+                <w:szCs w:val="18"/>
+                <w:shd w:fill="auto" w:val="clear"/>
+                <w:lang w:val="en-US" w:bidi="ar-SA"/>
+              </w:rPr>
+              <w:t>{{ sec1 }}</w:t>
+            </w:r>
+            <w:r>
+              <w:rPr>
+                <w:kern w:val="0"/>
+                <w:sz w:val="18"/>
+                <w:szCs w:val="18"/>
+                <w:shd w:fill="auto" w:val="clear"/>
+                <w:lang w:val="ru-RU" w:bidi="ar-SA"/>
+              </w:rPr>
+              <w:t xml:space="preserve"> сек.</w:t>
+            </w:r>
+          </w:p>
+        </w:tc>
+        <w:tc>
+          <w:tcPr>
+            <w:tcW w:w="1092" w:type="dxa"/>
+            <w:tcBorders>
+              <w:top w:val="nil"/>
+            </w:tcBorders>
+            <w:vAlign w:val="center"/>
+          </w:tcPr>
+          <w:p>
+            <w:pPr>
+              <w:pStyle w:val="Normal"/>
+              <w:widowControl w:val="false"/>
+              <w:suppressAutoHyphens w:val="true"/>
+              <w:spacing w:before="0" w:after="0"/>
+              <w:jc w:val="center"/>
+              <w:rPr>
+                <w:color w:themeColor="text1"/>
+                <w:highlight w:val="none"/>
+                <w:shd w:fill="auto" w:val="clear"/>
+              </w:rPr>
+            </w:pPr>
+            <w:r>
+              <w:rPr>
+                <w:iCs/>
+                <w:color w:val="000000" w:themeColor="text1"/>
+                <w:kern w:val="0"/>
+                <w:sz w:val="18"/>
+                <w:szCs w:val="18"/>
+                <w:shd w:fill="auto" w:val="clear"/>
+                <w:lang w:val="ru-RU" w:bidi="ar-SA"/>
+              </w:rPr>
+              <w:t>{{ feat_percent1 }}%</w:t>
+            </w:r>
+          </w:p>
+        </w:tc>
+        <w:tc>
+          <w:tcPr>
+            <w:tcW w:w="1269" w:type="dxa"/>
+            <w:tcBorders>
+              <w:top w:val="nil"/>
+            </w:tcBorders>
+            <w:vAlign w:val="center"/>
+          </w:tcPr>
+          <w:p>
+            <w:pPr>
+              <w:pStyle w:val="Normal"/>
+              <w:widowControl w:val="false"/>
+              <w:suppressAutoHyphens w:val="true"/>
+              <w:spacing w:before="0" w:after="0"/>
+              <w:jc w:val="center"/>
+              <w:rPr>
+                <w:color w:themeColor="text1"/>
+                <w:highlight w:val="none"/>
+                <w:shd w:fill="auto" w:val="clear"/>
+              </w:rPr>
+            </w:pPr>
+            <w:r>
+              <w:rPr>
+                <w:iCs/>
+                <w:color w:val="000000" w:themeColor="text1"/>
+                <w:kern w:val="0"/>
+                <w:sz w:val="18"/>
+                <w:szCs w:val="18"/>
+                <w:shd w:fill="auto" w:val="clear"/>
+                <w:lang w:val="ru-RU" w:bidi="ar-SA"/>
+              </w:rPr>
+              <w:t>100%</w:t>
+            </w:r>
+          </w:p>
+        </w:tc>
+        <w:tc>
+          <w:tcPr>
+            <w:tcW w:w="915" w:type="dxa"/>
+            <w:tcBorders>
+              <w:top w:val="nil"/>
+            </w:tcBorders>
             <w:vAlign w:val="center"/>
           </w:tcPr>
           <w:p>
@@ -30754,64 +31131,7 @@
           <w:highlight w:val="yellow"/>
           <w:lang w:val="en-US"/>
         </w:rPr>
-        <w:t>### 10</w:t>
-      </w:r>
-      <w:r>
-        <w:rPr>
-          <w:rFonts w:ascii="TimesNewRomanPS" w:hAnsi="TimesNewRomanPS"/>
-          <w:sz w:val="22"/>
-          <w:szCs w:val="22"/>
-          <w:highlight w:val="yellow"/>
-        </w:rPr>
-        <w:t>см</w:t>
-      </w:r>
-      <w:r>
-        <w:rPr>
-          <w:rFonts w:ascii="TimesNewRomanPS" w:hAnsi="TimesNewRomanPS"/>
-          <w:sz w:val="22"/>
-          <w:szCs w:val="22"/>
-          <w:highlight w:val="yellow"/>
-          <w:lang w:val="en-US"/>
-        </w:rPr>
-        <w:t xml:space="preserve"> </w:t>
-      </w:r>
-      <w:r>
-        <w:rPr>
-          <w:rFonts w:ascii="TimesNewRomanPS" w:hAnsi="TimesNewRomanPS"/>
-          <w:sz w:val="22"/>
-          <w:szCs w:val="22"/>
-          <w:highlight w:val="yellow"/>
-        </w:rPr>
-        <w:t>Х</w:t>
-      </w:r>
-      <w:r>
-        <w:rPr>
-          <w:rFonts w:ascii="TimesNewRomanPS" w:hAnsi="TimesNewRomanPS"/>
-          <w:sz w:val="22"/>
-          <w:szCs w:val="22"/>
-          <w:highlight w:val="yellow"/>
-          <w:lang w:val="en-US"/>
-        </w:rPr>
-        <w:t xml:space="preserve"> </w:t>
-      </w:r>
-      <w:r>
-        <w:rPr>
-          <w:rFonts w:ascii="TimesNewRomanPS" w:hAnsi="TimesNewRomanPS"/>
-          <w:sz w:val="22"/>
-          <w:szCs w:val="22"/>
-          <w:highlight w:val="yellow"/>
-        </w:rPr>
-        <w:t>10см Обложка</w:t>
-      </w:r>
-      <w:r>
-        <w:rPr>
-          <w:rFonts w:ascii="TimesNewRomanPS" w:hAnsi="TimesNewRomanPS"/>
-          <w:sz w:val="22"/>
-          <w:szCs w:val="22"/>
-          <w:highlight w:val="yellow"/>
-          <w:lang w:val="en-US"/>
-        </w:rPr>
-        <w:t xml:space="preserve"> ###</w:t>
+        <w:t>{{ cover }}</w:t>
       </w:r>
     </w:p>
     <w:p>
@@ -32284,7 +32604,7 @@
         <w:docPartGallery w:val="Page Numbers (Bottom of Page)"/>
         <w:docPartUnique w:val="true"/>
       </w:docPartObj>
-      <w:id w:val="2068741185"/>
+      <w:id w:val="1272939176"/>
     </w:sdtPr>
     <w:sdtContent>
       <w:p>
@@ -32348,7 +32668,7 @@
         <w:docPartGallery w:val="Page Numbers (Bottom of Page)"/>
         <w:docPartUnique w:val="true"/>
       </w:docPartObj>
-      <w:id w:val="289583369"/>
+      <w:id w:val="2002546442"/>
     </w:sdtPr>
     <w:sdtContent>
       <w:p>
@@ -32480,7 +32800,7 @@
         <w:docPartGallery w:val="Page Numbers (Bottom of Page)"/>
         <w:docPartUnique w:val="true"/>
       </w:docPartObj>
-      <w:id w:val="2112473838"/>
+      <w:id w:val="1010715701"/>
     </w:sdtPr>
     <w:sdtContent>
       <w:p>
@@ -32612,7 +32932,7 @@
         <w:docPartGallery w:val="Page Numbers (Bottom of Page)"/>
         <w:docPartUnique w:val="true"/>
       </w:docPartObj>
-      <w:id w:val="1944490827"/>
+      <w:id w:val="324193157"/>
     </w:sdtPr>
     <w:sdtContent>
       <w:p>
@@ -32763,9 +33083,9 @@
           <wp:wrapThrough wrapText="bothSides">
             <wp:wrapPolygon edited="0">
               <wp:start x="-6" y="0"/>
-              <wp:lineTo x="-6" y="20983"/>
-              <wp:lineTo x="21035" y="20983"/>
-              <wp:lineTo x="21035" y="0"/>
+              <wp:lineTo x="-6" y="20960"/>
+              <wp:lineTo x="21014" y="20960"/>
+              <wp:lineTo x="21014" y="0"/>
               <wp:lineTo x="-6" y="0"/>
             </wp:wrapPolygon>
           </wp:wrapThrough>
@@ -32834,9 +33154,9 @@
           <wp:wrapThrough wrapText="bothSides">
             <wp:wrapPolygon edited="0">
               <wp:start x="-6" y="0"/>
-              <wp:lineTo x="-6" y="20983"/>
-              <wp:lineTo x="21035" y="20983"/>
-              <wp:lineTo x="21035" y="0"/>
+              <wp:lineTo x="-6" y="20960"/>
+              <wp:lineTo x="21014" y="20960"/>
+              <wp:lineTo x="21014" y="0"/>
               <wp:lineTo x="-6" y="0"/>
             </wp:wrapPolygon>
           </wp:wrapThrough>
@@ -38753,6 +39073,29 @@
       <w:lang w:val="ru-RU" w:eastAsia="ru-RU" w:bidi="ar-SA"/>
     </w:rPr>
   </w:style>
+  <w:style w:type="paragraph" w:styleId="Style24">
+    <w:name w:val="Содержимое таблицы"/>
+    <w:basedOn w:val="Normal"/>
+    <w:qFormat/>
+    <w:pPr>
+      <w:widowControl w:val="false"/>
+      <w:suppressLineNumbers/>
+    </w:pPr>
+    <w:rPr/>
+  </w:style>
+  <w:style w:type="paragraph" w:styleId="Style25">
+    <w:name w:val="Заголовок таблицы"/>
+    <w:basedOn w:val="Style24"/>
+    <w:qFormat/>
+    <w:pPr>
+      <w:suppressLineNumbers/>
+      <w:jc w:val="center"/>
+    </w:pPr>
+    <w:rPr>
+      <w:b/>
+      <w:bCs/>
+    </w:rPr>
+  </w:style>
   <w:style w:type="numbering" w:styleId="NoList" w:default="1">
     <w:name w:val="No List"/>
     <w:uiPriority w:val="99"/>

</xml_diff>